<commit_message>
Add support for blocks and remove tables (#3)
* Added beta for docx_handle_blocks

* segregation multiple files

* moving everything to __init__

* message

* initial dev new idea to replace blocks

* introduce Paragraph class

* developing blocks

* development

* add requirements + makefile

* mypy fix

* fix Makefile

* Improve readme

* fix readme

* add dependency

* add dependency

* fix replace_key

* fix typing and readme

* add remove table

* improvements readme

* 0.4.0 version
</commit_message>
<xml_diff>
--- a/test/hello.docx
+++ b/test/hello.docx
@@ -12,58 +12,323 @@
         <w:t xml:space="preserve"> </w:t>
       </w:r>
       <w:r>
-        <w:rPr>
-          <w:b/>
-          <w:bCs/>
-          <w:highlight w:val="yellow"/>
-        </w:rPr>
-        <w:t>$</w:t>
-      </w:r>
-      <w:r>
-        <w:rPr>
-          <w:b/>
-          <w:bCs/>
-        </w:rPr>
-        <w:t>{</w:t>
+        <w:t>${</w:t>
       </w:r>
       <w:proofErr w:type="spellStart"/>
       <w:r>
-        <w:rPr>
-          <w:b/>
-          <w:bCs/>
-        </w:rPr>
-        <w:t>n</w:t>
-      </w:r>
-      <w:r>
-        <w:rPr>
-          <w:b/>
-          <w:bCs/>
-        </w:rPr>
-        <w:t>a</w:t>
-      </w:r>
-      <w:r>
-        <w:rPr>
-          <w:i/>
-          <w:iCs/>
-          <w:u w:val="single"/>
-        </w:rPr>
-        <w:t>m</w:t>
-      </w:r>
-      <w:r>
-        <w:t>e</w:t>
+        <w:t>name</w:t>
       </w:r>
       <w:proofErr w:type="spellEnd"/>
       <w:r>
-        <w:t xml:space="preserve">}, </w:t>
+        <w:t>}</w:t>
+      </w:r>
+      <w:r>
+        <w:t>!</w:t>
+      </w:r>
+    </w:p>
+    <w:p>
+      <w:proofErr w:type="gramStart"/>
+      <w:r>
+        <w:t>Olá</w:t>
+      </w:r>
+      <w:proofErr w:type="gramEnd"/>
+      <w:r>
+        <w:t xml:space="preserve"> </w:t>
+      </w:r>
+      <w:r>
+        <w:t>&lt;</w:t>
       </w:r>
       <w:proofErr w:type="spellStart"/>
       <w:r>
-        <w:t>welcome</w:t>
+        <w:t>block</w:t>
       </w:r>
       <w:proofErr w:type="spellEnd"/>
       <w:r>
-        <w:t>!</w:t>
-      </w:r>
+        <w:t>&gt;</w:t>
+      </w:r>
+      <w:r>
+        <w:t xml:space="preserve"> </w:t>
+      </w:r>
+      <w:r>
+        <w:t>line1</w:t>
+      </w:r>
+    </w:p>
+    <w:p>
+      <w:r>
+        <w:t>line</w:t>
+      </w:r>
+      <w:r>
+        <w:t>2</w:t>
+      </w:r>
+    </w:p>
+    <w:p>
+      <w:r>
+        <w:t>line</w:t>
+      </w:r>
+      <w:r>
+        <w:t>3</w:t>
+      </w:r>
+    </w:p>
+    <w:p>
+      <w:r>
+        <w:t>&lt;/</w:t>
+      </w:r>
+      <w:proofErr w:type="spellStart"/>
+      <w:r>
+        <w:t>block</w:t>
+      </w:r>
+      <w:proofErr w:type="spellEnd"/>
+      <w:r>
+        <w:t>&gt;</w:t>
+      </w:r>
+      <w:r>
+        <w:t>Ivan</w:t>
+      </w:r>
+    </w:p>
+    <w:p>
+      <w:r>
+        <w:t>---------------------------------------------</w:t>
+      </w:r>
+    </w:p>
+    <w:p>
+      <w:proofErr w:type="gramStart"/>
+      <w:r>
+        <w:t>Olá</w:t>
+      </w:r>
+      <w:proofErr w:type="gramEnd"/>
+      <w:r>
+        <w:t xml:space="preserve"> &lt;</w:t>
+      </w:r>
+      <w:proofErr w:type="spellStart"/>
+      <w:r>
+        <w:t>block</w:t>
+      </w:r>
+      <w:proofErr w:type="spellEnd"/>
+      <w:r>
+        <w:t>&gt;Linha</w:t>
+      </w:r>
+      <w:r>
+        <w:t>1</w:t>
+      </w:r>
+      <w:r>
+        <w:t>&lt;/</w:t>
+      </w:r>
+      <w:proofErr w:type="spellStart"/>
+      <w:r>
+        <w:t>block</w:t>
+      </w:r>
+      <w:proofErr w:type="spellEnd"/>
+      <w:r>
+        <w:t>&gt;</w:t>
+      </w:r>
+      <w:r>
+        <w:t>, tudo bem?</w:t>
+      </w:r>
+    </w:p>
+    <w:p>
+      <w:r>
+        <w:t>Linha2</w:t>
+      </w:r>
+    </w:p>
+    <w:p>
+      <w:pPr>
+        <w:rPr>
+          <w:lang w:val="en-US"/>
+        </w:rPr>
+      </w:pPr>
+      <w:r>
+        <w:rPr>
+          <w:lang w:val="en-US"/>
+        </w:rPr>
+        <w:t>Linha3</w:t>
+      </w:r>
+    </w:p>
+    <w:p>
+      <w:pPr>
+        <w:rPr>
+          <w:lang w:val="en-US"/>
+        </w:rPr>
+      </w:pPr>
+      <w:r>
+        <w:rPr>
+          <w:lang w:val="en-US"/>
+        </w:rPr>
+        <w:t>----------------</w:t>
+      </w:r>
+    </w:p>
+    <w:p>
+      <w:pPr>
+        <w:rPr>
+          <w:lang w:val="en-US"/>
+        </w:rPr>
+      </w:pPr>
+      <w:r>
+        <w:rPr>
+          <w:lang w:val="en-US"/>
+        </w:rPr>
+        <w:t>&lt;block&gt;</w:t>
+      </w:r>
+    </w:p>
+    <w:p>
+      <w:pPr>
+        <w:rPr>
+          <w:lang w:val="en-US"/>
+        </w:rPr>
+      </w:pPr>
+      <w:r>
+        <w:rPr>
+          <w:lang w:val="en-US"/>
+        </w:rPr>
+        <w:t>1</w:t>
+      </w:r>
+    </w:p>
+    <w:p>
+      <w:pPr>
+        <w:rPr>
+          <w:lang w:val="en-US"/>
+        </w:rPr>
+      </w:pPr>
+      <w:r>
+        <w:rPr>
+          <w:lang w:val="en-US"/>
+        </w:rPr>
+        <w:t>2</w:t>
+      </w:r>
+    </w:p>
+    <w:p>
+      <w:pPr>
+        <w:rPr>
+          <w:lang w:val="en-US"/>
+        </w:rPr>
+      </w:pPr>
+      <w:r>
+        <w:rPr>
+          <w:lang w:val="en-US"/>
+        </w:rPr>
+        <w:t>3</w:t>
+      </w:r>
+    </w:p>
+    <w:p>
+      <w:pPr>
+        <w:rPr>
+          <w:lang w:val="en-US"/>
+        </w:rPr>
+      </w:pPr>
+      <w:r>
+        <w:rPr>
+          <w:lang w:val="en-US"/>
+        </w:rPr>
+        <w:t>4</w:t>
+      </w:r>
+    </w:p>
+    <w:p>
+      <w:pPr>
+        <w:rPr>
+          <w:lang w:val="en-US"/>
+        </w:rPr>
+      </w:pPr>
+      <w:r>
+        <w:rPr>
+          <w:lang w:val="en-US"/>
+        </w:rPr>
+        <w:t>5</w:t>
+      </w:r>
+    </w:p>
+    <w:p>
+      <w:pPr>
+        <w:rPr>
+          <w:lang w:val="en-US"/>
+        </w:rPr>
+      </w:pPr>
+      <w:r>
+        <w:rPr>
+          <w:lang w:val="en-US"/>
+        </w:rPr>
+        <w:t>&lt;/block&gt;</w:t>
+      </w:r>
+    </w:p>
+    <w:p>
+      <w:pPr>
+        <w:rPr>
+          <w:lang w:val="en-US"/>
+        </w:rPr>
+      </w:pPr>
+      <w:r>
+        <w:rPr>
+          <w:lang w:val="en-US"/>
+        </w:rPr>
+        <w:t>--------------------</w:t>
+      </w:r>
+    </w:p>
+    <w:p>
+      <w:pPr>
+        <w:rPr>
+          <w:lang w:val="en-US"/>
+        </w:rPr>
+      </w:pPr>
+    </w:p>
+    <w:tbl>
+      <w:tblPr>
+        <w:tblStyle w:val="TableGrid"/>
+        <w:tblW w:w="0" w:type="auto"/>
+        <w:tblLook w:val="04A0" w:firstRow="1" w:lastRow="0" w:firstColumn="1" w:lastColumn="0" w:noHBand="0" w:noVBand="1"/>
+      </w:tblPr>
+      <w:tblGrid>
+        <w:gridCol w:w="3116"/>
+        <w:gridCol w:w="3117"/>
+        <w:gridCol w:w="3117"/>
+      </w:tblGrid>
+      <w:tr>
+        <w:tc>
+          <w:tcPr>
+            <w:tcW w:w="3116" w:type="dxa"/>
+          </w:tcPr>
+          <w:p>
+            <w:pPr>
+              <w:rPr>
+                <w:lang w:val="en-US"/>
+              </w:rPr>
+            </w:pPr>
+            <w:r>
+              <w:rPr>
+                <w:lang w:val="en-US"/>
+              </w:rPr>
+              <w:t>My table</w:t>
+            </w:r>
+          </w:p>
+        </w:tc>
+        <w:tc>
+          <w:tcPr>
+            <w:tcW w:w="3117" w:type="dxa"/>
+          </w:tcPr>
+          <w:p>
+            <w:pPr>
+              <w:rPr>
+                <w:lang w:val="en-US"/>
+              </w:rPr>
+            </w:pPr>
+          </w:p>
+        </w:tc>
+        <w:tc>
+          <w:tcPr>
+            <w:tcW w:w="3117" w:type="dxa"/>
+          </w:tcPr>
+          <w:p>
+            <w:pPr>
+              <w:rPr>
+                <w:lang w:val="en-US"/>
+              </w:rPr>
+            </w:pPr>
+          </w:p>
+        </w:tc>
+      </w:tr>
+    </w:tbl>
+    <w:p>
+      <w:pPr>
+        <w:rPr>
+          <w:lang w:val="en-US"/>
+        </w:rPr>
+      </w:pPr>
     </w:p>
     <w:sectPr>
       <w:pgSz w:w="12240" w:h="15840"/>
@@ -500,6 +765,22 @@
     <w:semiHidden/>
     <w:unhideWhenUsed/>
   </w:style>
+  <w:style w:type="table" w:styleId="TableGrid">
+    <w:name w:val="Table Grid"/>
+    <w:basedOn w:val="TableNormal"/>
+    <w:uiPriority w:val="39"/>
+    <w:rsid w:val="00F116C1"/>
+    <w:tblPr>
+      <w:tblBorders>
+        <w:top w:val="single" w:sz="4" w:space="0" w:color="auto"/>
+        <w:left w:val="single" w:sz="4" w:space="0" w:color="auto"/>
+        <w:bottom w:val="single" w:sz="4" w:space="0" w:color="auto"/>
+        <w:right w:val="single" w:sz="4" w:space="0" w:color="auto"/>
+        <w:insideH w:val="single" w:sz="4" w:space="0" w:color="auto"/>
+        <w:insideV w:val="single" w:sz="4" w:space="0" w:color="auto"/>
+      </w:tblBorders>
+    </w:tblPr>
+  </w:style>
 </w:styles>
 </file>
 

</xml_diff>

<commit_message>
fix header and footer paragraphs (#5)
</commit_message>
<xml_diff>
--- a/test/hello.docx
+++ b/test/hello.docx
@@ -3,144 +3,201 @@
 <w:document xmlns:wpc="http://schemas.microsoft.com/office/word/2010/wordprocessingCanvas" xmlns:cx="http://schemas.microsoft.com/office/drawing/2014/chartex" xmlns:cx1="http://schemas.microsoft.com/office/drawing/2015/9/8/chartex" xmlns:cx2="http://schemas.microsoft.com/office/drawing/2015/10/21/chartex" xmlns:cx3="http://schemas.microsoft.com/office/drawing/2016/5/9/chartex" xmlns:cx4="http://schemas.microsoft.com/office/drawing/2016/5/10/chartex" xmlns:cx5="http://schemas.microsoft.com/office/drawing/2016/5/11/chartex" xmlns:cx6="http://schemas.microsoft.com/office/drawing/2016/5/12/chartex" xmlns:cx7="http://schemas.microsoft.com/office/drawing/2016/5/13/chartex" xmlns:cx8="http://schemas.microsoft.com/office/drawing/2016/5/14/chartex" xmlns:mc="http://schemas.openxmlformats.org/markup-compatibility/2006" xmlns:aink="http://schemas.microsoft.com/office/drawing/2016/ink" xmlns:am3d="http://schemas.microsoft.com/office/drawing/2017/model3d" xmlns:o="urn:schemas-microsoft-com:office:office" xmlns:oel="http://schemas.microsoft.com/office/2019/extlst" xmlns:r="http://schemas.openxmlformats.org/officeDocument/2006/relationships" xmlns:m="http://schemas.openxmlformats.org/officeDocument/2006/math" xmlns:v="urn:schemas-microsoft-com:vml" xmlns:wp14="http://schemas.microsoft.com/office/word/2010/wordprocessingDrawing" xmlns:wp="http://schemas.openxmlformats.org/drawingml/2006/wordprocessingDrawing" xmlns:w10="urn:schemas-microsoft-com:office:word" xmlns:w="http://schemas.openxmlformats.org/wordprocessingml/2006/main" xmlns:w14="http://schemas.microsoft.com/office/word/2010/wordml" xmlns:w15="http://schemas.microsoft.com/office/word/2012/wordml" xmlns:w16cex="http://schemas.microsoft.com/office/word/2018/wordml/cex" xmlns:w16cid="http://schemas.microsoft.com/office/word/2016/wordml/cid" xmlns:w16="http://schemas.microsoft.com/office/word/2018/wordml" xmlns:w16sdtdh="http://schemas.microsoft.com/office/word/2020/wordml/sdtdatahash" xmlns:w16se="http://schemas.microsoft.com/office/word/2015/wordml/symex" xmlns:wpg="http://schemas.microsoft.com/office/word/2010/wordprocessingGroup" xmlns:wpi="http://schemas.microsoft.com/office/word/2010/wordprocessingInk" xmlns:wne="http://schemas.microsoft.com/office/word/2006/wordml" xmlns:wps="http://schemas.microsoft.com/office/word/2010/wordprocessingShape" mc:Ignorable="w14 w15 w16se w16cid w16 w16cex w16sdtdh wp14">
   <w:body>
     <w:p>
+      <w:pPr>
+        <w:rPr>
+          <w:lang w:val="en-US"/>
+        </w:rPr>
+      </w:pPr>
+      <w:r>
+        <w:rPr>
+          <w:lang w:val="en-US"/>
+        </w:rPr>
+        <w:t xml:space="preserve">Hello </w:t>
+      </w:r>
+      <w:r>
+        <w:rPr>
+          <w:lang w:val="en-US"/>
+        </w:rPr>
+        <w:t>${name}</w:t>
+      </w:r>
+      <w:r>
+        <w:rPr>
+          <w:lang w:val="en-US"/>
+        </w:rPr>
+        <w:t>!</w:t>
+      </w:r>
+    </w:p>
+    <w:p>
+      <w:pPr>
+        <w:rPr>
+          <w:lang w:val="en-US"/>
+        </w:rPr>
+      </w:pPr>
+      <w:r>
+        <w:rPr>
+          <w:lang w:val="en-US"/>
+        </w:rPr>
+        <w:t xml:space="preserve">Olá </w:t>
+      </w:r>
+      <w:r>
+        <w:rPr>
+          <w:lang w:val="en-US"/>
+        </w:rPr>
+        <w:t>&lt;block&gt;</w:t>
+      </w:r>
+      <w:r>
+        <w:rPr>
+          <w:lang w:val="en-US"/>
+        </w:rPr>
+        <w:t xml:space="preserve"> </w:t>
+      </w:r>
+      <w:r>
+        <w:rPr>
+          <w:lang w:val="en-US"/>
+        </w:rPr>
+        <w:t>line1</w:t>
+      </w:r>
+    </w:p>
+    <w:p>
+      <w:pPr>
+        <w:rPr>
+          <w:lang w:val="en-US"/>
+        </w:rPr>
+      </w:pPr>
+      <w:r>
+        <w:rPr>
+          <w:lang w:val="en-US"/>
+        </w:rPr>
+        <w:t>line</w:t>
+      </w:r>
+      <w:r>
+        <w:rPr>
+          <w:lang w:val="en-US"/>
+        </w:rPr>
+        <w:t>2</w:t>
+      </w:r>
+    </w:p>
+    <w:p>
+      <w:pPr>
+        <w:rPr>
+          <w:lang w:val="en-US"/>
+        </w:rPr>
+      </w:pPr>
+      <w:r>
+        <w:rPr>
+          <w:lang w:val="en-US"/>
+        </w:rPr>
+        <w:t>line</w:t>
+      </w:r>
+      <w:r>
+        <w:rPr>
+          <w:lang w:val="en-US"/>
+        </w:rPr>
+        <w:t>3</w:t>
+      </w:r>
+    </w:p>
+    <w:p>
+      <w:pPr>
+        <w:rPr>
+          <w:lang w:val="en-US"/>
+        </w:rPr>
+      </w:pPr>
+      <w:r>
+        <w:rPr>
+          <w:lang w:val="en-US"/>
+        </w:rPr>
+        <w:t>&lt;/block&gt;</w:t>
+      </w:r>
+      <w:r>
+        <w:rPr>
+          <w:lang w:val="en-US"/>
+        </w:rPr>
+        <w:t>Ivan</w:t>
+      </w:r>
+    </w:p>
+    <w:p>
+      <w:pPr>
+        <w:rPr>
+          <w:lang w:val="en-US"/>
+        </w:rPr>
+      </w:pPr>
+      <w:r>
+        <w:rPr>
+          <w:lang w:val="en-US"/>
+        </w:rPr>
+        <w:t>---------------------------------------------</w:t>
+      </w:r>
+    </w:p>
+    <w:p>
+      <w:pPr>
+        <w:rPr>
+          <w:lang w:val="en-US"/>
+        </w:rPr>
+      </w:pPr>
       <w:proofErr w:type="spellStart"/>
       <w:r>
-        <w:t>Hello</w:t>
+        <w:rPr>
+          <w:lang w:val="en-US"/>
+        </w:rPr>
+        <w:t>Olá</w:t>
       </w:r>
       <w:proofErr w:type="spellEnd"/>
       <w:r>
-        <w:t xml:space="preserve"> </w:t>
-      </w:r>
-      <w:r>
-        <w:t>${</w:t>
-      </w:r>
-      <w:proofErr w:type="spellStart"/>
-      <w:r>
-        <w:t>name</w:t>
-      </w:r>
-      <w:proofErr w:type="spellEnd"/>
-      <w:r>
-        <w:t>}</w:t>
-      </w:r>
-      <w:r>
-        <w:t>!</w:t>
-      </w:r>
-    </w:p>
-    <w:p>
-      <w:proofErr w:type="gramStart"/>
-      <w:r>
-        <w:t>Olá</w:t>
-      </w:r>
-      <w:proofErr w:type="gramEnd"/>
-      <w:r>
-        <w:t xml:space="preserve"> </w:t>
-      </w:r>
-      <w:r>
-        <w:t>&lt;</w:t>
-      </w:r>
-      <w:proofErr w:type="spellStart"/>
-      <w:r>
-        <w:t>block</w:t>
-      </w:r>
-      <w:proofErr w:type="spellEnd"/>
-      <w:r>
-        <w:t>&gt;</w:t>
-      </w:r>
-      <w:r>
-        <w:t xml:space="preserve"> </w:t>
-      </w:r>
-      <w:r>
-        <w:t>line1</w:t>
-      </w:r>
-    </w:p>
-    <w:p>
-      <w:r>
-        <w:t>line</w:t>
+        <w:rPr>
+          <w:lang w:val="en-US"/>
+        </w:rPr>
+        <w:t xml:space="preserve"> &lt;block&gt;Li</w:t>
+      </w:r>
+      <w:r>
+        <w:rPr>
+          <w:lang w:val="en-US"/>
+        </w:rPr>
+        <w:t>ne</w:t>
+      </w:r>
+      <w:r>
+        <w:rPr>
+          <w:lang w:val="en-US"/>
+        </w:rPr>
+        <w:t xml:space="preserve">1&lt;/block&gt;, </w:t>
+      </w:r>
+      <w:r>
+        <w:rPr>
+          <w:lang w:val="en-US"/>
+        </w:rPr>
+        <w:t>how are you</w:t>
+      </w:r>
+      <w:r>
+        <w:rPr>
+          <w:lang w:val="en-US"/>
+        </w:rPr>
+        <w:t>?</w:t>
+      </w:r>
+    </w:p>
+    <w:p>
+      <w:r>
+        <w:t>Line</w:t>
       </w:r>
       <w:r>
         <w:t>2</w:t>
       </w:r>
     </w:p>
     <w:p>
-      <w:r>
-        <w:t>line</w:t>
-      </w:r>
-      <w:r>
+      <w:pPr>
+        <w:rPr>
+          <w:lang w:val="en-US"/>
+        </w:rPr>
+      </w:pPr>
+      <w:r>
+        <w:rPr>
+          <w:lang w:val="en-US"/>
+        </w:rPr>
+        <w:t>Line</w:t>
+      </w:r>
+      <w:r>
+        <w:rPr>
+          <w:lang w:val="en-US"/>
+        </w:rPr>
         <w:t>3</w:t>
-      </w:r>
-    </w:p>
-    <w:p>
-      <w:r>
-        <w:t>&lt;/</w:t>
-      </w:r>
-      <w:proofErr w:type="spellStart"/>
-      <w:r>
-        <w:t>block</w:t>
-      </w:r>
-      <w:proofErr w:type="spellEnd"/>
-      <w:r>
-        <w:t>&gt;</w:t>
-      </w:r>
-      <w:r>
-        <w:t>Ivan</w:t>
-      </w:r>
-    </w:p>
-    <w:p>
-      <w:r>
-        <w:t>---------------------------------------------</w:t>
-      </w:r>
-    </w:p>
-    <w:p>
-      <w:proofErr w:type="gramStart"/>
-      <w:r>
-        <w:t>Olá</w:t>
-      </w:r>
-      <w:proofErr w:type="gramEnd"/>
-      <w:r>
-        <w:t xml:space="preserve"> &lt;</w:t>
-      </w:r>
-      <w:proofErr w:type="spellStart"/>
-      <w:r>
-        <w:t>block</w:t>
-      </w:r>
-      <w:proofErr w:type="spellEnd"/>
-      <w:r>
-        <w:t>&gt;Linha</w:t>
-      </w:r>
-      <w:r>
-        <w:t>1</w:t>
-      </w:r>
-      <w:r>
-        <w:t>&lt;/</w:t>
-      </w:r>
-      <w:proofErr w:type="spellStart"/>
-      <w:r>
-        <w:t>block</w:t>
-      </w:r>
-      <w:proofErr w:type="spellEnd"/>
-      <w:r>
-        <w:t>&gt;</w:t>
-      </w:r>
-      <w:r>
-        <w:t>, tudo bem?</w:t>
-      </w:r>
-    </w:p>
-    <w:p>
-      <w:r>
-        <w:t>Linha2</w:t>
-      </w:r>
-    </w:p>
-    <w:p>
-      <w:pPr>
-        <w:rPr>
-          <w:lang w:val="en-US"/>
-        </w:rPr>
-      </w:pPr>
-      <w:r>
-        <w:rPr>
-          <w:lang w:val="en-US"/>
-        </w:rPr>
-        <w:t>Linha3</w:t>
       </w:r>
     </w:p>
     <w:p>
@@ -331,6 +388,8 @@
       </w:pPr>
     </w:p>
     <w:sectPr>
+      <w:headerReference w:type="default" r:id="rId6"/>
+      <w:footerReference w:type="default" r:id="rId7"/>
       <w:pgSz w:w="12240" w:h="15840"/>
       <w:pgMar w:top="1440" w:right="1440" w:bottom="1440" w:left="1440" w:header="708" w:footer="708" w:gutter="0"/>
       <w:cols w:space="708"/>
@@ -338,6 +397,116 @@
     </w:sectPr>
   </w:body>
 </w:document>
+</file>
+
+<file path=word/endnotes.xml><?xml version="1.0" encoding="utf-8"?>
+<w:endnotes xmlns:wpc="http://schemas.microsoft.com/office/word/2010/wordprocessingCanvas" xmlns:cx="http://schemas.microsoft.com/office/drawing/2014/chartex" xmlns:cx1="http://schemas.microsoft.com/office/drawing/2015/9/8/chartex" xmlns:cx2="http://schemas.microsoft.com/office/drawing/2015/10/21/chartex" xmlns:cx3="http://schemas.microsoft.com/office/drawing/2016/5/9/chartex" xmlns:cx4="http://schemas.microsoft.com/office/drawing/2016/5/10/chartex" xmlns:cx5="http://schemas.microsoft.com/office/drawing/2016/5/11/chartex" xmlns:cx6="http://schemas.microsoft.com/office/drawing/2016/5/12/chartex" xmlns:cx7="http://schemas.microsoft.com/office/drawing/2016/5/13/chartex" xmlns:cx8="http://schemas.microsoft.com/office/drawing/2016/5/14/chartex" xmlns:mc="http://schemas.openxmlformats.org/markup-compatibility/2006" xmlns:aink="http://schemas.microsoft.com/office/drawing/2016/ink" xmlns:am3d="http://schemas.microsoft.com/office/drawing/2017/model3d" xmlns:o="urn:schemas-microsoft-com:office:office" xmlns:oel="http://schemas.microsoft.com/office/2019/extlst" xmlns:r="http://schemas.openxmlformats.org/officeDocument/2006/relationships" xmlns:m="http://schemas.openxmlformats.org/officeDocument/2006/math" xmlns:v="urn:schemas-microsoft-com:vml" xmlns:wp14="http://schemas.microsoft.com/office/word/2010/wordprocessingDrawing" xmlns:wp="http://schemas.openxmlformats.org/drawingml/2006/wordprocessingDrawing" xmlns:w10="urn:schemas-microsoft-com:office:word" xmlns:w="http://schemas.openxmlformats.org/wordprocessingml/2006/main" xmlns:w14="http://schemas.microsoft.com/office/word/2010/wordml" xmlns:w15="http://schemas.microsoft.com/office/word/2012/wordml" xmlns:w16cex="http://schemas.microsoft.com/office/word/2018/wordml/cex" xmlns:w16cid="http://schemas.microsoft.com/office/word/2016/wordml/cid" xmlns:w16="http://schemas.microsoft.com/office/word/2018/wordml" xmlns:w16sdtdh="http://schemas.microsoft.com/office/word/2020/wordml/sdtdatahash" xmlns:w16se="http://schemas.microsoft.com/office/word/2015/wordml/symex" xmlns:wpg="http://schemas.microsoft.com/office/word/2010/wordprocessingGroup" xmlns:wpi="http://schemas.microsoft.com/office/word/2010/wordprocessingInk" xmlns:wne="http://schemas.microsoft.com/office/word/2006/wordml" xmlns:wps="http://schemas.microsoft.com/office/word/2010/wordprocessingShape" mc:Ignorable="w14 w15 w16se w16cid w16 w16cex w16sdtdh wp14">
+  <w:endnote w:type="separator" w:id="-1">
+    <w:p>
+      <w:r>
+        <w:separator/>
+      </w:r>
+    </w:p>
+  </w:endnote>
+  <w:endnote w:type="continuationSeparator" w:id="0">
+    <w:p>
+      <w:r>
+        <w:continuationSeparator/>
+      </w:r>
+    </w:p>
+  </w:endnote>
+</w:endnotes>
+</file>
+
+<file path=word/footer1.xml><?xml version="1.0" encoding="utf-8"?>
+<w:ftr xmlns:wpc="http://schemas.microsoft.com/office/word/2010/wordprocessingCanvas" xmlns:cx="http://schemas.microsoft.com/office/drawing/2014/chartex" xmlns:cx1="http://schemas.microsoft.com/office/drawing/2015/9/8/chartex" xmlns:cx2="http://schemas.microsoft.com/office/drawing/2015/10/21/chartex" xmlns:cx3="http://schemas.microsoft.com/office/drawing/2016/5/9/chartex" xmlns:cx4="http://schemas.microsoft.com/office/drawing/2016/5/10/chartex" xmlns:cx5="http://schemas.microsoft.com/office/drawing/2016/5/11/chartex" xmlns:cx6="http://schemas.microsoft.com/office/drawing/2016/5/12/chartex" xmlns:cx7="http://schemas.microsoft.com/office/drawing/2016/5/13/chartex" xmlns:cx8="http://schemas.microsoft.com/office/drawing/2016/5/14/chartex" xmlns:mc="http://schemas.openxmlformats.org/markup-compatibility/2006" xmlns:aink="http://schemas.microsoft.com/office/drawing/2016/ink" xmlns:am3d="http://schemas.microsoft.com/office/drawing/2017/model3d" xmlns:o="urn:schemas-microsoft-com:office:office" xmlns:oel="http://schemas.microsoft.com/office/2019/extlst" xmlns:r="http://schemas.openxmlformats.org/officeDocument/2006/relationships" xmlns:m="http://schemas.openxmlformats.org/officeDocument/2006/math" xmlns:v="urn:schemas-microsoft-com:vml" xmlns:wp14="http://schemas.microsoft.com/office/word/2010/wordprocessingDrawing" xmlns:wp="http://schemas.openxmlformats.org/drawingml/2006/wordprocessingDrawing" xmlns:w10="urn:schemas-microsoft-com:office:word" xmlns:w="http://schemas.openxmlformats.org/wordprocessingml/2006/main" xmlns:w14="http://schemas.microsoft.com/office/word/2010/wordml" xmlns:w15="http://schemas.microsoft.com/office/word/2012/wordml" xmlns:w16cex="http://schemas.microsoft.com/office/word/2018/wordml/cex" xmlns:w16cid="http://schemas.microsoft.com/office/word/2016/wordml/cid" xmlns:w16="http://schemas.microsoft.com/office/word/2018/wordml" xmlns:w16sdtdh="http://schemas.microsoft.com/office/word/2020/wordml/sdtdatahash" xmlns:w16se="http://schemas.microsoft.com/office/word/2015/wordml/symex" xmlns:wpg="http://schemas.microsoft.com/office/word/2010/wordprocessingGroup" xmlns:wpi="http://schemas.microsoft.com/office/word/2010/wordprocessingInk" xmlns:wne="http://schemas.microsoft.com/office/word/2006/wordml" xmlns:wps="http://schemas.microsoft.com/office/word/2010/wordprocessingShape" mc:Ignorable="w14 w15 w16se w16cid w16 w16cex w16sdtdh wp14">
+  <w:p>
+    <w:pPr>
+      <w:pStyle w:val="Footer"/>
+      <w:rPr>
+        <w:lang w:val="en-US"/>
+      </w:rPr>
+    </w:pPr>
+    <w:r>
+      <w:rPr>
+        <w:lang w:val="en-US"/>
+      </w:rPr>
+      <w:t>This is the footer</w:t>
+    </w:r>
+  </w:p>
+  <w:p>
+    <w:pPr>
+      <w:pStyle w:val="Footer"/>
+      <w:rPr>
+        <w:lang w:val="en-US"/>
+      </w:rPr>
+    </w:pPr>
+    <w:r>
+      <w:rPr>
+        <w:lang w:val="en-US"/>
+      </w:rPr>
+      <w:t xml:space="preserve">My name is </w:t>
+    </w:r>
+    <w:r>
+      <w:rPr>
+        <w:lang w:val="en-US"/>
+      </w:rPr>
+      <w:t>${name}</w:t>
+    </w:r>
+  </w:p>
+</w:ftr>
+</file>
+
+<file path=word/footnotes.xml><?xml version="1.0" encoding="utf-8"?>
+<w:footnotes xmlns:wpc="http://schemas.microsoft.com/office/word/2010/wordprocessingCanvas" xmlns:cx="http://schemas.microsoft.com/office/drawing/2014/chartex" xmlns:cx1="http://schemas.microsoft.com/office/drawing/2015/9/8/chartex" xmlns:cx2="http://schemas.microsoft.com/office/drawing/2015/10/21/chartex" xmlns:cx3="http://schemas.microsoft.com/office/drawing/2016/5/9/chartex" xmlns:cx4="http://schemas.microsoft.com/office/drawing/2016/5/10/chartex" xmlns:cx5="http://schemas.microsoft.com/office/drawing/2016/5/11/chartex" xmlns:cx6="http://schemas.microsoft.com/office/drawing/2016/5/12/chartex" xmlns:cx7="http://schemas.microsoft.com/office/drawing/2016/5/13/chartex" xmlns:cx8="http://schemas.microsoft.com/office/drawing/2016/5/14/chartex" xmlns:mc="http://schemas.openxmlformats.org/markup-compatibility/2006" xmlns:aink="http://schemas.microsoft.com/office/drawing/2016/ink" xmlns:am3d="http://schemas.microsoft.com/office/drawing/2017/model3d" xmlns:o="urn:schemas-microsoft-com:office:office" xmlns:oel="http://schemas.microsoft.com/office/2019/extlst" xmlns:r="http://schemas.openxmlformats.org/officeDocument/2006/relationships" xmlns:m="http://schemas.openxmlformats.org/officeDocument/2006/math" xmlns:v="urn:schemas-microsoft-com:vml" xmlns:wp14="http://schemas.microsoft.com/office/word/2010/wordprocessingDrawing" xmlns:wp="http://schemas.openxmlformats.org/drawingml/2006/wordprocessingDrawing" xmlns:w10="urn:schemas-microsoft-com:office:word" xmlns:w="http://schemas.openxmlformats.org/wordprocessingml/2006/main" xmlns:w14="http://schemas.microsoft.com/office/word/2010/wordml" xmlns:w15="http://schemas.microsoft.com/office/word/2012/wordml" xmlns:w16cex="http://schemas.microsoft.com/office/word/2018/wordml/cex" xmlns:w16cid="http://schemas.microsoft.com/office/word/2016/wordml/cid" xmlns:w16="http://schemas.microsoft.com/office/word/2018/wordml" xmlns:w16sdtdh="http://schemas.microsoft.com/office/word/2020/wordml/sdtdatahash" xmlns:w16se="http://schemas.microsoft.com/office/word/2015/wordml/symex" xmlns:wpg="http://schemas.microsoft.com/office/word/2010/wordprocessingGroup" xmlns:wpi="http://schemas.microsoft.com/office/word/2010/wordprocessingInk" xmlns:wne="http://schemas.microsoft.com/office/word/2006/wordml" xmlns:wps="http://schemas.microsoft.com/office/word/2010/wordprocessingShape" mc:Ignorable="w14 w15 w16se w16cid w16 w16cex w16sdtdh wp14">
+  <w:footnote w:type="separator" w:id="-1">
+    <w:p>
+      <w:r>
+        <w:separator/>
+      </w:r>
+    </w:p>
+  </w:footnote>
+  <w:footnote w:type="continuationSeparator" w:id="0">
+    <w:p>
+      <w:r>
+        <w:continuationSeparator/>
+      </w:r>
+    </w:p>
+  </w:footnote>
+</w:footnotes>
+</file>
+
+<file path=word/header1.xml><?xml version="1.0" encoding="utf-8"?>
+<w:hdr xmlns:wpc="http://schemas.microsoft.com/office/word/2010/wordprocessingCanvas" xmlns:cx="http://schemas.microsoft.com/office/drawing/2014/chartex" xmlns:cx1="http://schemas.microsoft.com/office/drawing/2015/9/8/chartex" xmlns:cx2="http://schemas.microsoft.com/office/drawing/2015/10/21/chartex" xmlns:cx3="http://schemas.microsoft.com/office/drawing/2016/5/9/chartex" xmlns:cx4="http://schemas.microsoft.com/office/drawing/2016/5/10/chartex" xmlns:cx5="http://schemas.microsoft.com/office/drawing/2016/5/11/chartex" xmlns:cx6="http://schemas.microsoft.com/office/drawing/2016/5/12/chartex" xmlns:cx7="http://schemas.microsoft.com/office/drawing/2016/5/13/chartex" xmlns:cx8="http://schemas.microsoft.com/office/drawing/2016/5/14/chartex" xmlns:mc="http://schemas.openxmlformats.org/markup-compatibility/2006" xmlns:aink="http://schemas.microsoft.com/office/drawing/2016/ink" xmlns:am3d="http://schemas.microsoft.com/office/drawing/2017/model3d" xmlns:o="urn:schemas-microsoft-com:office:office" xmlns:oel="http://schemas.microsoft.com/office/2019/extlst" xmlns:r="http://schemas.openxmlformats.org/officeDocument/2006/relationships" xmlns:m="http://schemas.openxmlformats.org/officeDocument/2006/math" xmlns:v="urn:schemas-microsoft-com:vml" xmlns:wp14="http://schemas.microsoft.com/office/word/2010/wordprocessingDrawing" xmlns:wp="http://schemas.openxmlformats.org/drawingml/2006/wordprocessingDrawing" xmlns:w10="urn:schemas-microsoft-com:office:word" xmlns:w="http://schemas.openxmlformats.org/wordprocessingml/2006/main" xmlns:w14="http://schemas.microsoft.com/office/word/2010/wordml" xmlns:w15="http://schemas.microsoft.com/office/word/2012/wordml" xmlns:w16cex="http://schemas.microsoft.com/office/word/2018/wordml/cex" xmlns:w16cid="http://schemas.microsoft.com/office/word/2016/wordml/cid" xmlns:w16="http://schemas.microsoft.com/office/word/2018/wordml" xmlns:w16sdtdh="http://schemas.microsoft.com/office/word/2020/wordml/sdtdatahash" xmlns:w16se="http://schemas.microsoft.com/office/word/2015/wordml/symex" xmlns:wpg="http://schemas.microsoft.com/office/word/2010/wordprocessingGroup" xmlns:wpi="http://schemas.microsoft.com/office/word/2010/wordprocessingInk" xmlns:wne="http://schemas.microsoft.com/office/word/2006/wordml" xmlns:wps="http://schemas.microsoft.com/office/word/2010/wordprocessingShape" mc:Ignorable="w14 w15 w16se w16cid w16 w16cex w16sdtdh wp14">
+  <w:p>
+    <w:pPr>
+      <w:pStyle w:val="Header"/>
+      <w:rPr>
+        <w:lang w:val="en-US"/>
+      </w:rPr>
+    </w:pPr>
+    <w:r>
+      <w:rPr>
+        <w:lang w:val="en-US"/>
+      </w:rPr>
+      <w:t>This is the header!</w:t>
+    </w:r>
+  </w:p>
+  <w:p>
+    <w:pPr>
+      <w:pStyle w:val="Header"/>
+      <w:rPr>
+        <w:lang w:val="en-US"/>
+      </w:rPr>
+    </w:pPr>
+    <w:r>
+      <w:rPr>
+        <w:lang w:val="en-US"/>
+      </w:rPr>
+      <w:t>My name is ${name}</w:t>
+    </w:r>
+  </w:p>
+</w:hdr>
 </file>
 
 <file path=word/styles.xml><?xml version="1.0" encoding="utf-8"?>
@@ -781,6 +950,54 @@
       </w:tblBorders>
     </w:tblPr>
   </w:style>
+  <w:style w:type="paragraph" w:styleId="Header">
+    <w:name w:val="header"/>
+    <w:basedOn w:val="Normal"/>
+    <w:link w:val="HeaderChar"/>
+    <w:uiPriority w:val="99"/>
+    <w:unhideWhenUsed/>
+    <w:rsid w:val="00DE543C"/>
+    <w:pPr>
+      <w:tabs>
+        <w:tab w:val="center" w:pos="4680"/>
+        <w:tab w:val="right" w:pos="9360"/>
+      </w:tabs>
+    </w:pPr>
+  </w:style>
+  <w:style w:type="character" w:customStyle="1" w:styleId="HeaderChar">
+    <w:name w:val="Header Char"/>
+    <w:basedOn w:val="DefaultParagraphFont"/>
+    <w:link w:val="Header"/>
+    <w:uiPriority w:val="99"/>
+    <w:rsid w:val="00DE543C"/>
+    <w:rPr>
+      <w:lang w:val="pt-BR"/>
+    </w:rPr>
+  </w:style>
+  <w:style w:type="paragraph" w:styleId="Footer">
+    <w:name w:val="footer"/>
+    <w:basedOn w:val="Normal"/>
+    <w:link w:val="FooterChar"/>
+    <w:uiPriority w:val="99"/>
+    <w:unhideWhenUsed/>
+    <w:rsid w:val="00DE543C"/>
+    <w:pPr>
+      <w:tabs>
+        <w:tab w:val="center" w:pos="4680"/>
+        <w:tab w:val="right" w:pos="9360"/>
+      </w:tabs>
+    </w:pPr>
+  </w:style>
+  <w:style w:type="character" w:customStyle="1" w:styleId="FooterChar">
+    <w:name w:val="Footer Char"/>
+    <w:basedOn w:val="DefaultParagraphFont"/>
+    <w:link w:val="Footer"/>
+    <w:uiPriority w:val="99"/>
+    <w:rsid w:val="00DE543C"/>
+    <w:rPr>
+      <w:lang w:val="pt-BR"/>
+    </w:rPr>
+  </w:style>
 </w:styles>
 </file>
 

</xml_diff>